<commit_message>
chore: remove win32 package
</commit_message>
<xml_diff>
--- a/generator/doc/generator_bill_primary.docx
+++ b/generator/doc/generator_bill_primary.docx
@@ -505,7 +505,7 @@
           <w:sz w:val="20"/>
           <w:szCs w:val="20"/>
         </w:rPr>
-        <w:t xml:space="preserve">sdadsa</w:t>
+        <w:t xml:space="preserve">asdasd</w:t>
       </w:r>
     </w:p>
     <w:p>
@@ -619,7 +619,7 @@
           <w:sz w:val="20"/>
           <w:szCs w:val="20"/>
         </w:rPr>
-        <w:t xml:space="preserve">sadasd</w:t>
+        <w:t xml:space="preserve">asdsadsa</w:t>
       </w:r>
     </w:p>
     <w:tbl>
@@ -778,7 +778,7 @@
                 <w:sz w:val="20"/>
                 <w:szCs w:val="20"/>
               </w:rPr>
-              <w:t xml:space="preserve">28 มี.ค. 2023</w:t>
+              <w:t xml:space="preserve">3 ก.พ. 2023 </w:t>
             </w:r>
           </w:p>
         </w:tc>
@@ -1659,7 +1659,7 @@
                 <w:sz w:val="20"/>
                 <w:szCs w:val="20"/>
               </w:rPr>
-              <w:t xml:space="preserve">ชุดหน้าใส</w:t>
+              <w:t xml:space="preserve">โลชั่น เรตินอล</w:t>
             </w:r>
           </w:p>
         </w:tc>
@@ -1744,411 +1744,7 @@
                 <w:sz w:val="20"/>
                 <w:szCs w:val="20"/>
               </w:rPr>
-              <w:t xml:space="preserve">4100.0</w:t>
-            </w:r>
-          </w:p>
-          <w:p>
-            <w:pPr>
-              <w:jc w:val="center"/>
-              <w:rPr>
-                <w:rFonts w:ascii="TH Sarabun New" w:hAnsi="TH Sarabun New" w:cs="TH Sarabun New"/>
-                <w:b/>
-                <w:bCs/>
-                <w:sz w:val="20"/>
-                <w:szCs w:val="20"/>
-                <w:cs/>
-              </w:rPr>
-            </w:pPr>
-          </w:p>
-        </w:tc>
-      </w:tr>
-      <w:tr>
-        <w:trPr>
-          <w:trHeight w:val="20"/>
-        </w:trPr>
-        <w:tc>
-          <w:tcPr>
-            <w:tcW w:w="598" w:type="pct"/>
-            <w:tcBorders>
-              <w:top w:val="nil"/>
-              <w:bottom w:val="nil"/>
-            </w:tcBorders>
-          </w:tcPr>
-          <w:p>
-            <w:pPr>
-              <w:tabs>
-                <w:tab w:val="left" w:pos="660"/>
-              </w:tabs>
-              <w:jc w:val="center"/>
-              <w:rPr>
-                <w:rFonts w:ascii="TH Sarabun New" w:hAnsi="TH Sarabun New" w:cs="TH Sarabun New"/>
-                <w:b/>
-                <w:bCs/>
-                <w:sz w:val="20"/>
-                <w:szCs w:val="20"/>
-              </w:rPr>
-            </w:pPr>
-            <w:proofErr w:type="gramStart"/>
-            <w:r>
-              <w:rPr>
-                <w:rFonts w:ascii="TH Sarabun New" w:hAnsi="TH Sarabun New" w:cs="TH Sarabun New"/>
-                <w:b/>
-                <w:bCs/>
-                <w:sz w:val="20"/>
-                <w:szCs w:val="20"/>
-              </w:rPr>
-              <w:t xml:space="preserve">2</w:t>
-            </w:r>
-          </w:p>
-          <w:p>
-            <w:pPr>
-              <w:jc w:val="center"/>
-              <w:rPr>
-                <w:rFonts w:ascii="TH Sarabun New" w:hAnsi="TH Sarabun New" w:cs="TH Sarabun New"/>
-                <w:b/>
-                <w:bCs/>
-                <w:sz w:val="20"/>
-                <w:szCs w:val="20"/>
-              </w:rPr>
-            </w:pPr>
-          </w:p>
-        </w:tc>
-        <w:tc>
-          <w:tcPr>
-            <w:tcW w:w="681" w:type="pct"/>
-            <w:tcBorders>
-              <w:top w:val="nil"/>
-              <w:bottom w:val="nil"/>
-            </w:tcBorders>
-          </w:tcPr>
-          <w:p>
-            <w:pPr>
-              <w:rPr>
-                <w:rFonts w:ascii="TH Sarabun New" w:hAnsi="TH Sarabun New" w:cs="TH Sarabun New"/>
-                <w:b/>
-                <w:bCs/>
-                <w:sz w:val="20"/>
-                <w:szCs w:val="20"/>
-              </w:rPr>
-            </w:pPr>
-          </w:p>
-        </w:tc>
-        <w:tc>
-          <w:tcPr>
-            <w:tcW w:w="1747" w:type="pct"/>
-            <w:tcBorders>
-              <w:top w:val="nil"/>
-              <w:bottom w:val="nil"/>
-            </w:tcBorders>
-          </w:tcPr>
-          <w:p>
-            <w:pPr>
-              <w:jc w:val="center"/>
-              <w:rPr>
-                <w:rFonts w:ascii="TH Sarabun New" w:hAnsi="TH Sarabun New" w:cs="TH Sarabun New"/>
-                <w:b/>
-                <w:bCs/>
-                <w:sz w:val="20"/>
-                <w:szCs w:val="20"/>
-              </w:rPr>
-            </w:pPr>
-            <w:proofErr w:type="gramStart"/>
-            <w:r>
-              <w:rPr>
-                <w:rFonts w:ascii="TH Sarabun New" w:hAnsi="TH Sarabun New" w:cs="TH Sarabun New"/>
-                <w:b/>
-                <w:bCs/>
-                <w:sz w:val="20"/>
-                <w:szCs w:val="20"/>
-              </w:rPr>
-              <w:t xml:space="preserve">ชุดหน้าใส</w:t>
-            </w:r>
-          </w:p>
-        </w:tc>
-        <w:tc>
-          <w:tcPr>
-            <w:tcW w:w="545" w:type="pct"/>
-            <w:tcBorders>
-              <w:top w:val="nil"/>
-              <w:bottom w:val="nil"/>
-            </w:tcBorders>
-          </w:tcPr>
-          <w:p>
-            <w:pPr>
-              <w:jc w:val="center"/>
-              <w:rPr>
-                <w:rFonts w:ascii="TH Sarabun New" w:hAnsi="TH Sarabun New" w:cs="TH Sarabun New"/>
-                <w:b/>
-                <w:bCs/>
-                <w:sz w:val="20"/>
-                <w:szCs w:val="20"/>
-              </w:rPr>
-            </w:pPr>
-            <w:proofErr w:type="gramStart"/>
-            <w:r>
-              <w:rPr>
-                <w:rFonts w:ascii="TH Sarabun New" w:hAnsi="TH Sarabun New" w:cs="TH Sarabun New"/>
-                <w:b/>
-                <w:bCs/>
-                <w:sz w:val="20"/>
-                <w:szCs w:val="20"/>
-              </w:rPr>
-              <w:t xml:space="preserve">1</w:t>
-            </w:r>
-          </w:p>
-        </w:tc>
-        <w:tc>
-          <w:tcPr>
-            <w:tcW w:w="861" w:type="pct"/>
-            <w:tcBorders>
-              <w:top w:val="nil"/>
-              <w:bottom w:val="nil"/>
-            </w:tcBorders>
-          </w:tcPr>
-          <w:p>
-            <w:pPr>
-              <w:jc w:val="center"/>
-              <w:rPr>
-                <w:rFonts w:ascii="TH Sarabun New" w:hAnsi="TH Sarabun New" w:cs="TH Sarabun New"/>
-                <w:b/>
-                <w:bCs/>
-                <w:sz w:val="20"/>
-                <w:szCs w:val="20"/>
-              </w:rPr>
-            </w:pPr>
-          </w:p>
-        </w:tc>
-        <w:tc>
-          <w:tcPr>
-            <w:tcW w:w="568" w:type="pct"/>
-            <w:tcBorders>
-              <w:top w:val="nil"/>
-              <w:bottom w:val="nil"/>
-            </w:tcBorders>
-          </w:tcPr>
-          <w:p>
-            <w:pPr>
-              <w:jc w:val="center"/>
-              <w:rPr>
-                <w:rFonts w:ascii="TH Sarabun New" w:hAnsi="TH Sarabun New" w:cs="TH Sarabun New"/>
-                <w:b/>
-                <w:bCs/>
-                <w:sz w:val="20"/>
-                <w:szCs w:val="20"/>
-              </w:rPr>
-            </w:pPr>
-            <w:proofErr w:type="gramStart"/>
-            <w:r>
-              <w:rPr>
-                <w:rFonts w:ascii="TH Sarabun New" w:hAnsi="TH Sarabun New" w:cs="TH Sarabun New"/>
-                <w:b/>
-                <w:bCs/>
-                <w:sz w:val="20"/>
-                <w:szCs w:val="20"/>
-              </w:rPr>
-              <w:t xml:space="preserve">4100.0</w:t>
-            </w:r>
-          </w:p>
-          <w:p>
-            <w:pPr>
-              <w:jc w:val="center"/>
-              <w:rPr>
-                <w:rFonts w:ascii="TH Sarabun New" w:hAnsi="TH Sarabun New" w:cs="TH Sarabun New"/>
-                <w:b/>
-                <w:bCs/>
-                <w:sz w:val="20"/>
-                <w:szCs w:val="20"/>
-                <w:cs/>
-              </w:rPr>
-            </w:pPr>
-          </w:p>
-        </w:tc>
-      </w:tr>
-      <w:tr>
-        <w:trPr>
-          <w:trHeight w:val="20"/>
-        </w:trPr>
-        <w:tc>
-          <w:tcPr>
-            <w:tcW w:w="598" w:type="pct"/>
-            <w:tcBorders>
-              <w:top w:val="nil"/>
-              <w:bottom w:val="nil"/>
-            </w:tcBorders>
-          </w:tcPr>
-          <w:p>
-            <w:pPr>
-              <w:tabs>
-                <w:tab w:val="left" w:pos="660"/>
-              </w:tabs>
-              <w:jc w:val="center"/>
-              <w:rPr>
-                <w:rFonts w:ascii="TH Sarabun New" w:hAnsi="TH Sarabun New" w:cs="TH Sarabun New"/>
-                <w:b/>
-                <w:bCs/>
-                <w:sz w:val="20"/>
-                <w:szCs w:val="20"/>
-              </w:rPr>
-            </w:pPr>
-            <w:proofErr w:type="gramStart"/>
-            <w:r>
-              <w:rPr>
-                <w:rFonts w:ascii="TH Sarabun New" w:hAnsi="TH Sarabun New" w:cs="TH Sarabun New"/>
-                <w:b/>
-                <w:bCs/>
-                <w:sz w:val="20"/>
-                <w:szCs w:val="20"/>
-              </w:rPr>
-              <w:t xml:space="preserve">3</w:t>
-            </w:r>
-          </w:p>
-          <w:p>
-            <w:pPr>
-              <w:jc w:val="center"/>
-              <w:rPr>
-                <w:rFonts w:ascii="TH Sarabun New" w:hAnsi="TH Sarabun New" w:cs="TH Sarabun New"/>
-                <w:b/>
-                <w:bCs/>
-                <w:sz w:val="20"/>
-                <w:szCs w:val="20"/>
-              </w:rPr>
-            </w:pPr>
-          </w:p>
-        </w:tc>
-        <w:tc>
-          <w:tcPr>
-            <w:tcW w:w="681" w:type="pct"/>
-            <w:tcBorders>
-              <w:top w:val="nil"/>
-              <w:bottom w:val="nil"/>
-            </w:tcBorders>
-          </w:tcPr>
-          <w:p>
-            <w:pPr>
-              <w:rPr>
-                <w:rFonts w:ascii="TH Sarabun New" w:hAnsi="TH Sarabun New" w:cs="TH Sarabun New"/>
-                <w:b/>
-                <w:bCs/>
-                <w:sz w:val="20"/>
-                <w:szCs w:val="20"/>
-              </w:rPr>
-            </w:pPr>
-          </w:p>
-        </w:tc>
-        <w:tc>
-          <w:tcPr>
-            <w:tcW w:w="1747" w:type="pct"/>
-            <w:tcBorders>
-              <w:top w:val="nil"/>
-              <w:bottom w:val="nil"/>
-            </w:tcBorders>
-          </w:tcPr>
-          <w:p>
-            <w:pPr>
-              <w:jc w:val="center"/>
-              <w:rPr>
-                <w:rFonts w:ascii="TH Sarabun New" w:hAnsi="TH Sarabun New" w:cs="TH Sarabun New"/>
-                <w:b/>
-                <w:bCs/>
-                <w:sz w:val="20"/>
-                <w:szCs w:val="20"/>
-              </w:rPr>
-            </w:pPr>
-            <w:proofErr w:type="gramStart"/>
-            <w:r>
-              <w:rPr>
-                <w:rFonts w:ascii="TH Sarabun New" w:hAnsi="TH Sarabun New" w:cs="TH Sarabun New"/>
-                <w:b/>
-                <w:bCs/>
-                <w:sz w:val="20"/>
-                <w:szCs w:val="20"/>
-              </w:rPr>
-              <w:t xml:space="preserve">ชุดหน้าใส</w:t>
-            </w:r>
-          </w:p>
-        </w:tc>
-        <w:tc>
-          <w:tcPr>
-            <w:tcW w:w="545" w:type="pct"/>
-            <w:tcBorders>
-              <w:top w:val="nil"/>
-              <w:bottom w:val="nil"/>
-            </w:tcBorders>
-          </w:tcPr>
-          <w:p>
-            <w:pPr>
-              <w:jc w:val="center"/>
-              <w:rPr>
-                <w:rFonts w:ascii="TH Sarabun New" w:hAnsi="TH Sarabun New" w:cs="TH Sarabun New"/>
-                <w:b/>
-                <w:bCs/>
-                <w:sz w:val="20"/>
-                <w:szCs w:val="20"/>
-              </w:rPr>
-            </w:pPr>
-            <w:proofErr w:type="gramStart"/>
-            <w:r>
-              <w:rPr>
-                <w:rFonts w:ascii="TH Sarabun New" w:hAnsi="TH Sarabun New" w:cs="TH Sarabun New"/>
-                <w:b/>
-                <w:bCs/>
-                <w:sz w:val="20"/>
-                <w:szCs w:val="20"/>
-              </w:rPr>
-              <w:t xml:space="preserve">1</w:t>
-            </w:r>
-          </w:p>
-        </w:tc>
-        <w:tc>
-          <w:tcPr>
-            <w:tcW w:w="861" w:type="pct"/>
-            <w:tcBorders>
-              <w:top w:val="nil"/>
-              <w:bottom w:val="nil"/>
-            </w:tcBorders>
-          </w:tcPr>
-          <w:p>
-            <w:pPr>
-              <w:jc w:val="center"/>
-              <w:rPr>
-                <w:rFonts w:ascii="TH Sarabun New" w:hAnsi="TH Sarabun New" w:cs="TH Sarabun New"/>
-                <w:b/>
-                <w:bCs/>
-                <w:sz w:val="20"/>
-                <w:szCs w:val="20"/>
-              </w:rPr>
-            </w:pPr>
-          </w:p>
-        </w:tc>
-        <w:tc>
-          <w:tcPr>
-            <w:tcW w:w="568" w:type="pct"/>
-            <w:tcBorders>
-              <w:top w:val="nil"/>
-              <w:bottom w:val="nil"/>
-            </w:tcBorders>
-          </w:tcPr>
-          <w:p>
-            <w:pPr>
-              <w:jc w:val="center"/>
-              <w:rPr>
-                <w:rFonts w:ascii="TH Sarabun New" w:hAnsi="TH Sarabun New" w:cs="TH Sarabun New"/>
-                <w:b/>
-                <w:bCs/>
-                <w:sz w:val="20"/>
-                <w:szCs w:val="20"/>
-              </w:rPr>
-            </w:pPr>
-            <w:proofErr w:type="gramStart"/>
-            <w:r>
-              <w:rPr>
-                <w:rFonts w:ascii="TH Sarabun New" w:hAnsi="TH Sarabun New" w:cs="TH Sarabun New"/>
-                <w:b/>
-                <w:bCs/>
-                <w:sz w:val="20"/>
-                <w:szCs w:val="20"/>
-              </w:rPr>
-              <w:t xml:space="preserve">4100.0</w:t>
+              <w:t xml:space="preserve">1190.0</w:t>
             </w:r>
           </w:p>
           <w:p>
@@ -2382,7 +1978,7 @@
                 <w:sz w:val="20"/>
                 <w:szCs w:val="20"/>
               </w:rPr>
-              <w:t xml:space="preserve">12300.0</w:t>
+              <w:t xml:space="preserve">1190.0</w:t>
             </w:r>
           </w:p>
         </w:tc>
@@ -2598,7 +2194,7 @@
                 <w:sz w:val="20"/>
                 <w:szCs w:val="20"/>
               </w:rPr>
-              <w:t xml:space="preserve">12300.0</w:t>
+              <w:t xml:space="preserve">1190.0</w:t>
             </w:r>
           </w:p>
         </w:tc>
@@ -2819,7 +2415,7 @@
                 <w:sz w:val="20"/>
                 <w:szCs w:val="20"/>
               </w:rPr>
-              <w:t xml:space="preserve">12300.0</w:t>
+              <w:t xml:space="preserve">1190.0</w:t>
             </w:r>
           </w:p>
         </w:tc>

</xml_diff>